<commit_message>
updated documentation and release zip file
</commit_message>
<xml_diff>
--- a/DiskUtility/Notes/Disk Image Utility 1.2c.docx
+++ b/DiskUtility/Notes/Disk Image Utility 1.2c.docx
@@ -12077,8 +12077,78 @@
         </w:numPr>
       </w:pPr>
       <w:r>
-        <w:t>Added support for RC2014 CP/M format</w:t>
-      </w:r>
+        <w:t xml:space="preserve">Added support for RC2014 CP/M </w:t>
+      </w:r>
+      <w:proofErr w:type="gramStart"/>
+      <w:r>
+        <w:t>format</w:t>
+      </w:r>
+      <w:proofErr w:type="gramEnd"/>
+    </w:p>
+    <w:p>
+      <w:pPr>
+        <w:pStyle w:val="ListParagraph"/>
+        <w:numPr>
+          <w:ilvl w:val="0"/>
+          <w:numId w:val="1"/>
+        </w:numPr>
+      </w:pPr>
+      <w:r>
+        <w:t>1.2c1</w:t>
+      </w:r>
+    </w:p>
+    <w:p>
+      <w:pPr>
+        <w:pStyle w:val="ListParagraph"/>
+        <w:numPr>
+          <w:ilvl w:val="1"/>
+          <w:numId w:val="1"/>
+        </w:numPr>
+      </w:pPr>
+      <w:r>
+        <w:t>Mostly fixed issue with CP/M disk definition table caused by 1.2c</w:t>
+      </w:r>
+    </w:p>
+    <w:p>
+      <w:pPr>
+        <w:pStyle w:val="ListParagraph"/>
+        <w:numPr>
+          <w:ilvl w:val="0"/>
+          <w:numId w:val="1"/>
+        </w:numPr>
+      </w:pPr>
+      <w:r>
+        <w:t>1.2c2</w:t>
+      </w:r>
+    </w:p>
+    <w:p>
+      <w:pPr>
+        <w:pStyle w:val="ListParagraph"/>
+        <w:numPr>
+          <w:ilvl w:val="1"/>
+          <w:numId w:val="1"/>
+        </w:numPr>
+      </w:pPr>
+      <w:r>
+        <w:t xml:space="preserve">Finally fixed CP/M </w:t>
+      </w:r>
+      <w:r>
+        <w:t>disk definition table caused by 1.2c</w:t>
+      </w:r>
+      <w:r>
+        <w:t xml:space="preserve"> (mismatch on disk creation button)</w:t>
+      </w:r>
+    </w:p>
+    <w:p>
+      <w:pPr>
+        <w:pStyle w:val="ListParagraph"/>
+        <w:ind w:left="1440"/>
+      </w:pPr>
+    </w:p>
+    <w:p>
+      <w:pPr>
+        <w:ind w:left="1080"/>
+      </w:pPr>
     </w:p>
     <w:p>
       <w:pPr>

</xml_diff>